<commit_message>
update references in codebook
</commit_message>
<xml_diff>
--- a/raw/cat_measures/codebook.docx
+++ b/raw/cat_measures/codebook.docx
@@ -67,6 +67,8 @@
           <w:lang w:val="en-US"/>
         </w:rPr>
       </w:pPr>
+      <w:bookmarkStart w:id="0" w:name="_GoBack"/>
+      <w:bookmarkEnd w:id="0"/>
     </w:p>
     <w:p>
       <w:pPr>
@@ -182,14 +184,7 @@
           <w:noProof/>
           <w:lang w:val="en-US"/>
         </w:rPr>
-        <w:t>grocery_survey.</w:t>
-      </w:r>
-      <w:r>
-        <w:rPr>
-          <w:noProof/>
-          <w:lang w:val="en-US"/>
-        </w:rPr>
-        <w:t>csv</w:t>
+        <w:t>grocery_survey.csv</w:t>
       </w:r>
       <w:r>
         <w:rPr>
@@ -204,14 +199,7 @@
           <w:lang w:val="en-US"/>
         </w:rPr>
         <w:tab/>
-        <w:t xml:space="preserve">Raw </w:t>
-      </w:r>
-      <w:r>
-        <w:rPr>
-          <w:noProof/>
-          <w:lang w:val="en-US"/>
-        </w:rPr>
-        <w:t>data in CSV format</w:t>
+        <w:t>Raw data in CSV format</w:t>
       </w:r>
     </w:p>
     <w:p>
@@ -1353,15 +1341,7 @@
                 <w:szCs w:val="20"/>
                 <w:lang w:val="en-US"/>
               </w:rPr>
-              <w:t>(Dummy variable</w:t>
-            </w:r>
-            <w:r>
-              <w:rPr>
-                <w:sz w:val="20"/>
-                <w:szCs w:val="20"/>
-                <w:lang w:val="en-US"/>
-              </w:rPr>
-              <w:t xml:space="preserve"> </w:t>
+              <w:t xml:space="preserve">(Dummy variable </w:t>
             </w:r>
             <w:r>
               <w:rPr>
@@ -2270,16 +2250,7 @@
                 <w:szCs w:val="20"/>
                 <w:lang w:val="en-US"/>
               </w:rPr>
-              <w:t>investment</w:t>
-            </w:r>
-            <w:r>
-              <w:rPr>
-                <w:i/>
-                <w:sz w:val="20"/>
-                <w:szCs w:val="20"/>
-                <w:lang w:val="en-US"/>
-              </w:rPr>
-              <w:t xml:space="preserve"> </w:t>
+              <w:t xml:space="preserve">investment </w:t>
             </w:r>
             <w:r>
               <w:rPr>
@@ -2656,15 +2627,7 @@
                 <w:szCs w:val="20"/>
                 <w:lang w:val="en-US"/>
               </w:rPr>
-              <w:t>set to 1 if respo</w:t>
-            </w:r>
-            <w:r>
-              <w:rPr>
-                <w:sz w:val="20"/>
-                <w:szCs w:val="20"/>
-                <w:lang w:val="en-US"/>
-              </w:rPr>
-              <w:t>nded evaluated this construct).</w:t>
+              <w:t>set to 1 if responded evaluated this construct).</w:t>
             </w:r>
           </w:p>
         </w:tc>
@@ -3090,13 +3053,7 @@
         <w:spacing w:after="200" w:line="276" w:lineRule="auto"/>
       </w:pPr>
       <w:r>
-        <w:t>7</w:t>
-      </w:r>
-      <w:r>
-        <w:t xml:space="preserve"> = </w:t>
-      </w:r>
-      <w:r>
-        <w:t>80 years or older</w:t>
+        <w:t>7 = 80 years or older</w:t>
       </w:r>
     </w:p>
     <w:p>
@@ -3853,8 +3810,6 @@
         </w:rPr>
         <w:t>S</w:t>
       </w:r>
-      <w:bookmarkStart w:id="0" w:name="_GoBack"/>
-      <w:bookmarkEnd w:id="0"/>
       <w:r>
         <w:rPr>
           <w:i/>
@@ -3905,7 +3860,175 @@
         <w:rPr>
           <w:lang w:val="en-US"/>
         </w:rPr>
-        <w:t>How Well Does Consumer-Based Brand Equity Align with Sales-Based Brand Equity and Marketing-Mix Response</w:t>
+        <w:t xml:space="preserve">How </w:t>
+      </w:r>
+      <w:r>
+        <w:rPr>
+          <w:lang w:val="en-US"/>
+        </w:rPr>
+        <w:t>w</w:t>
+      </w:r>
+      <w:r>
+        <w:rPr>
+          <w:lang w:val="en-US"/>
+        </w:rPr>
+        <w:t xml:space="preserve">ell </w:t>
+      </w:r>
+      <w:r>
+        <w:rPr>
+          <w:lang w:val="en-US"/>
+        </w:rPr>
+        <w:t>d</w:t>
+      </w:r>
+      <w:r>
+        <w:rPr>
+          <w:lang w:val="en-US"/>
+        </w:rPr>
+        <w:t xml:space="preserve">oes </w:t>
+      </w:r>
+      <w:r>
+        <w:rPr>
+          <w:lang w:val="en-US"/>
+        </w:rPr>
+        <w:t>c</w:t>
+      </w:r>
+      <w:r>
+        <w:rPr>
+          <w:lang w:val="en-US"/>
+        </w:rPr>
+        <w:t>onsumer-</w:t>
+      </w:r>
+      <w:r>
+        <w:rPr>
+          <w:lang w:val="en-US"/>
+        </w:rPr>
+        <w:t>b</w:t>
+      </w:r>
+      <w:r>
+        <w:rPr>
+          <w:lang w:val="en-US"/>
+        </w:rPr>
+        <w:t xml:space="preserve">ased </w:t>
+      </w:r>
+      <w:r>
+        <w:rPr>
+          <w:lang w:val="en-US"/>
+        </w:rPr>
+        <w:t>b</w:t>
+      </w:r>
+      <w:r>
+        <w:rPr>
+          <w:lang w:val="en-US"/>
+        </w:rPr>
+        <w:t xml:space="preserve">rand </w:t>
+      </w:r>
+      <w:r>
+        <w:rPr>
+          <w:lang w:val="en-US"/>
+        </w:rPr>
+        <w:t>e</w:t>
+      </w:r>
+      <w:r>
+        <w:rPr>
+          <w:lang w:val="en-US"/>
+        </w:rPr>
+        <w:t xml:space="preserve">quity </w:t>
+      </w:r>
+      <w:r>
+        <w:rPr>
+          <w:lang w:val="en-US"/>
+        </w:rPr>
+        <w:t>a</w:t>
+      </w:r>
+      <w:r>
+        <w:rPr>
+          <w:lang w:val="en-US"/>
+        </w:rPr>
+        <w:t xml:space="preserve">lign with </w:t>
+      </w:r>
+      <w:r>
+        <w:rPr>
+          <w:lang w:val="en-US"/>
+        </w:rPr>
+        <w:t>s</w:t>
+      </w:r>
+      <w:r>
+        <w:rPr>
+          <w:lang w:val="en-US"/>
+        </w:rPr>
+        <w:t>ales-</w:t>
+      </w:r>
+      <w:r>
+        <w:rPr>
+          <w:lang w:val="en-US"/>
+        </w:rPr>
+        <w:t>b</w:t>
+      </w:r>
+      <w:r>
+        <w:rPr>
+          <w:lang w:val="en-US"/>
+        </w:rPr>
+        <w:t xml:space="preserve">ased </w:t>
+      </w:r>
+      <w:r>
+        <w:rPr>
+          <w:lang w:val="en-US"/>
+        </w:rPr>
+        <w:t>b</w:t>
+      </w:r>
+      <w:r>
+        <w:rPr>
+          <w:lang w:val="en-US"/>
+        </w:rPr>
+        <w:t xml:space="preserve">rand </w:t>
+      </w:r>
+      <w:r>
+        <w:rPr>
+          <w:lang w:val="en-US"/>
+        </w:rPr>
+        <w:t>e</w:t>
+      </w:r>
+      <w:r>
+        <w:rPr>
+          <w:lang w:val="en-US"/>
+        </w:rPr>
+        <w:t xml:space="preserve">quity and </w:t>
+      </w:r>
+      <w:r>
+        <w:rPr>
+          <w:lang w:val="en-US"/>
+        </w:rPr>
+        <w:t>m</w:t>
+      </w:r>
+      <w:r>
+        <w:rPr>
+          <w:lang w:val="en-US"/>
+        </w:rPr>
+        <w:t>arketing-</w:t>
+      </w:r>
+      <w:r>
+        <w:rPr>
+          <w:lang w:val="en-US"/>
+        </w:rPr>
+        <w:t>m</w:t>
+      </w:r>
+      <w:r>
+        <w:rPr>
+          <w:lang w:val="en-US"/>
+        </w:rPr>
+        <w:t xml:space="preserve">ix </w:t>
+      </w:r>
+      <w:r>
+        <w:rPr>
+          <w:lang w:val="en-US"/>
+        </w:rPr>
+        <w:t>r</w:t>
+      </w:r>
+      <w:r>
+        <w:rPr>
+          <w:lang w:val="en-US"/>
+        </w:rPr>
+        <w:t>esponse</w:t>
       </w:r>
       <w:proofErr w:type="gramStart"/>
       <w:r>
@@ -3968,7 +4091,7 @@
       </w:pPr>
       <w:r>
         <w:rPr>
-          <w:lang w:val="nl-NL"/>
+          <w:lang w:val="en-US"/>
         </w:rPr>
         <w:t xml:space="preserve">Steenkamp, J. B. E., &amp; Geyskens, I. (2013). </w:t>
       </w:r>
@@ -4104,9 +4227,23 @@
       </w:pPr>
       <w:r>
         <w:rPr>
-          <w:lang w:val="de-DE"/>
-        </w:rPr>
-        <w:t xml:space="preserve">Voss, K. E., Spangenberg, E. R., &amp; Grohmann, B. (2003). </w:t>
+          <w:lang w:val="en-US"/>
+        </w:rPr>
+        <w:t xml:space="preserve">Voss, K. E., Spangenberg, E. R., &amp; </w:t>
+      </w:r>
+      <w:proofErr w:type="spellStart"/>
+      <w:r>
+        <w:rPr>
+          <w:lang w:val="en-US"/>
+        </w:rPr>
+        <w:t>Grohmann</w:t>
+      </w:r>
+      <w:proofErr w:type="spellEnd"/>
+      <w:r>
+        <w:rPr>
+          <w:lang w:val="en-US"/>
+        </w:rPr>
+        <w:t xml:space="preserve">, B. (2003). </w:t>
       </w:r>
       <w:r>
         <w:rPr>
@@ -4256,7 +4393,7 @@
           <w:rPr>
             <w:noProof/>
           </w:rPr>
-          <w:t>3</w:t>
+          <w:t>4</w:t>
         </w:r>
         <w:r>
           <w:rPr>
@@ -6464,7 +6601,7 @@
 </file>
 
 <file path=customXml/itemProps1.xml><?xml version="1.0" encoding="utf-8"?>
-<ds:datastoreItem xmlns:ds="http://schemas.openxmlformats.org/officeDocument/2006/customXml" ds:itemID="{A907D1B2-F3E5-4D54-816F-352597238290}">
+<ds:datastoreItem xmlns:ds="http://schemas.openxmlformats.org/officeDocument/2006/customXml" ds:itemID="{ADAB8FA1-12EC-4E1F-88A1-2FDE00F20DBF}">
   <ds:schemaRefs>
     <ds:schemaRef ds:uri="http://schemas.openxmlformats.org/officeDocument/2006/bibliography"/>
   </ds:schemaRefs>

</xml_diff>